<commit_message>
Implemented UML Class Diagram
</commit_message>
<xml_diff>
--- a/System Requirements.docx
+++ b/System Requirements.docx
@@ -232,6 +232,13 @@
     <w:p>
       <w:pPr>
         <w:rPr>
+          <w:sz w:val="8"/>
+        </w:rPr>
+      </w:pPr>
+    </w:p>
+    <w:p>
+      <w:pPr>
+        <w:rPr>
           <w:sz w:val="28"/>
         </w:rPr>
       </w:pPr>
@@ -253,6 +260,12 @@
         </w:rPr>
         <w:t>Create Invoices</w:t>
       </w:r>
+      <w:r>
+        <w:rPr>
+          <w:sz w:val="24"/>
+        </w:rPr>
+        <w:t xml:space="preserve"> (potentially automatically from bookings)</w:t>
+      </w:r>
     </w:p>
     <w:p>
       <w:pPr>
@@ -265,8 +278,92 @@
           <w:sz w:val="24"/>
         </w:rPr>
       </w:pPr>
+      <w:r>
+        <w:rPr>
+          <w:sz w:val="24"/>
+        </w:rPr>
+        <w:t>Send invoices out immediately</w:t>
+      </w:r>
+    </w:p>
+    <w:p>
+      <w:pPr>
+        <w:pStyle w:val="ListParagraph"/>
+        <w:numPr>
+          <w:ilvl w:val="0"/>
+          <w:numId w:val="4"/>
+        </w:numPr>
+        <w:rPr>
+          <w:sz w:val="24"/>
+        </w:rPr>
+      </w:pPr>
+      <w:r>
+        <w:rPr>
+          <w:sz w:val="24"/>
+        </w:rPr>
+        <w:t>Invoices can be ‘PENDING’, ‘PAID’ or ‘OVERDUE’</w:t>
+      </w:r>
+    </w:p>
+    <w:p>
+      <w:pPr>
+        <w:pStyle w:val="ListParagraph"/>
+        <w:numPr>
+          <w:ilvl w:val="0"/>
+          <w:numId w:val="4"/>
+        </w:numPr>
+        <w:rPr>
+          <w:sz w:val="24"/>
+        </w:rPr>
+      </w:pPr>
+      <w:r>
+        <w:rPr>
+          <w:sz w:val="24"/>
+        </w:rPr>
+        <w:t>Once paid, send receipt to customer</w:t>
+      </w:r>
+    </w:p>
+    <w:p>
+      <w:pPr>
+        <w:pStyle w:val="ListParagraph"/>
+        <w:numPr>
+          <w:ilvl w:val="0"/>
+          <w:numId w:val="4"/>
+        </w:numPr>
+        <w:rPr>
+          <w:sz w:val="24"/>
+        </w:rPr>
+      </w:pPr>
+      <w:r>
+        <w:rPr>
+          <w:sz w:val="24"/>
+        </w:rPr>
+        <w:t>Alert club advisor if invoice is overdue</w:t>
+      </w:r>
+    </w:p>
+    <w:p>
+      <w:pPr>
+        <w:pStyle w:val="ListParagraph"/>
+        <w:numPr>
+          <w:ilvl w:val="0"/>
+          <w:numId w:val="4"/>
+        </w:numPr>
+        <w:rPr>
+          <w:sz w:val="24"/>
+        </w:rPr>
+      </w:pPr>
+      <w:r>
+        <w:rPr>
+          <w:sz w:val="24"/>
+        </w:rPr>
+        <w:t xml:space="preserve">At the end of each month, collect all invoices from that </w:t>
+      </w:r>
       <w:bookmarkStart w:id="0" w:name="_GoBack"/>
       <w:bookmarkEnd w:id="0"/>
+      <w:r>
+        <w:rPr>
+          <w:sz w:val="24"/>
+        </w:rPr>
+        <w:t>month and export.</w:t>
+      </w:r>
     </w:p>
     <w:sectPr>
       <w:pgSz w:w="11906" w:h="16838"/>

</xml_diff>